<commit_message>
Test para medir la diferencia entre ARRAY y SINGLE_LINKED
</commit_message>
<xml_diff>
--- a/Docs/Observaciones-Lab 3.docx
+++ b/Docs/Observaciones-Lab 3.docx
@@ -6,8 +6,14 @@
       <w:pPr>
         <w:pStyle w:val="Title"/>
         <w:jc w:val="center"/>
-      </w:pPr>
-      <w:r>
+        <w:rPr>
+          <w:lang w:val="es-CO"/>
+        </w:rPr>
+      </w:pPr>
+      <w:r>
+        <w:rPr>
+          <w:lang w:val="es-CO"/>
+        </w:rPr>
         <w:t>OBSERVACIONES DEL LA PRACTICA</w:t>
       </w:r>
     </w:p>
@@ -23,13 +29,7 @@
         <w:rPr>
           <w:lang w:val="es-419"/>
         </w:rPr>
-        <w:t xml:space="preserve">Estudiante </w:t>
-      </w:r>
-      <w:r>
-        <w:rPr>
-          <w:lang w:val="es-419"/>
-        </w:rPr>
-        <w:t>1</w:t>
+        <w:t>Thais Tamaio</w:t>
       </w:r>
       <w:r>
         <w:rPr>
@@ -41,7 +41,13 @@
         <w:rPr>
           <w:lang w:val="es-419"/>
         </w:rPr>
-        <w:t>Cod XXXX</w:t>
+        <w:t xml:space="preserve">Cod </w:t>
+      </w:r>
+      <w:r>
+        <w:rPr>
+          <w:lang w:val="es-419"/>
+        </w:rPr>
+        <w:t>202022213</w:t>
       </w:r>
     </w:p>
     <w:p>
@@ -56,13 +62,19 @@
         <w:rPr>
           <w:lang w:val="es-419"/>
         </w:rPr>
-        <w:t xml:space="preserve">Estudiante </w:t>
-      </w:r>
-      <w:r>
-        <w:rPr>
-          <w:lang w:val="es-419"/>
-        </w:rPr>
-        <w:t>2 Cod XXXX</w:t>
+        <w:t>Juan José Osorio</w:t>
+      </w:r>
+      <w:r>
+        <w:rPr>
+          <w:lang w:val="es-419"/>
+        </w:rPr>
+        <w:t xml:space="preserve"> Cod </w:t>
+      </w:r>
+      <w:r>
+        <w:rPr>
+          <w:lang w:val="es-419"/>
+        </w:rPr>
+        <w:t>202021720</w:t>
       </w:r>
     </w:p>
     <w:p>
@@ -113,6 +125,54 @@
     </w:p>
     <w:p>
       <w:pPr>
+        <w:spacing w:after="0"/>
+        <w:jc w:val="both"/>
+        <w:rPr>
+          <w:lang w:val="es-419"/>
+        </w:rPr>
+      </w:pPr>
+      <w:r>
+        <w:rPr>
+          <w:lang w:val="es-419"/>
+        </w:rPr>
+        <w:t xml:space="preserve">View.py </w:t>
+      </w:r>
+      <w:r>
+        <w:rPr>
+          <w:lang w:val="es-419"/>
+        </w:rPr>
+        <w:t>tiene como mecanismos de interacción las solicitudes del usuario (el input</w:t>
+      </w:r>
+      <w:r>
+        <w:rPr>
+          <w:lang w:val="es-419"/>
+        </w:rPr>
+        <w:t xml:space="preserve">) y el output </w:t>
+      </w:r>
+      <w:r>
+        <w:rPr>
+          <w:lang w:val="es-419"/>
+        </w:rPr>
+        <w:t xml:space="preserve">son las opciones del menú y también la información solicitada por el usuario que </w:t>
+      </w:r>
+      <w:r>
+        <w:rPr>
+          <w:lang w:val="es-419"/>
+        </w:rPr>
+        <w:t>se le muestra a través del view.py.</w:t>
+      </w:r>
+    </w:p>
+    <w:p>
+      <w:pPr>
+        <w:spacing w:after="0"/>
+        <w:jc w:val="both"/>
+        <w:rPr>
+          <w:lang w:val="es-419"/>
+        </w:rPr>
+      </w:pPr>
+    </w:p>
+    <w:p>
+      <w:pPr>
         <w:pStyle w:val="ListParagraph"/>
         <w:numPr>
           <w:ilvl w:val="0"/>
@@ -167,6 +227,61 @@
     </w:p>
     <w:p>
       <w:pPr>
+        <w:spacing w:after="0"/>
+        <w:jc w:val="both"/>
+        <w:rPr>
+          <w:rFonts w:ascii="Dax-Regular" w:hAnsi="Dax-Regular"/>
+          <w:lang w:val="es-CO"/>
+        </w:rPr>
+      </w:pPr>
+      <w:r>
+        <w:rPr>
+          <w:rFonts w:ascii="Dax-Regular" w:hAnsi="Dax-Regular"/>
+          <w:lang w:val="es-419"/>
+        </w:rPr>
+        <w:t>Los datos de GoodReads se almacenan en model.py por medio de</w:t>
+      </w:r>
+      <w:r>
+        <w:rPr>
+          <w:rFonts w:ascii="Dax-Regular" w:hAnsi="Dax-Regular"/>
+          <w:lang w:val="es-419"/>
+        </w:rPr>
+        <w:t xml:space="preserve">l la estructura de datos con orden lineal llamado “arreglo”, </w:t>
+      </w:r>
+      <w:r>
+        <w:rPr>
+          <w:rFonts w:ascii="Dax-Regular" w:hAnsi="Dax-Regular"/>
+          <w:lang w:val="es-419"/>
+        </w:rPr>
+        <w:t>la cual es retornada por la función “newCatalog</w:t>
+      </w:r>
+      <w:r>
+        <w:rPr>
+          <w:rFonts w:ascii="Dax-Regular" w:hAnsi="Dax-Regular"/>
+          <w:lang w:val="es-CO"/>
+        </w:rPr>
+        <w:t>()</w:t>
+      </w:r>
+      <w:r>
+        <w:rPr>
+          <w:rFonts w:ascii="Dax-Regular" w:hAnsi="Dax-Regular"/>
+          <w:lang w:val="es-419"/>
+        </w:rPr>
+        <w:t>”.</w:t>
+      </w:r>
+    </w:p>
+    <w:p>
+      <w:pPr>
+        <w:spacing w:after="0"/>
+        <w:jc w:val="both"/>
+        <w:rPr>
+          <w:rFonts w:ascii="Dax-Regular" w:hAnsi="Dax-Regular"/>
+          <w:lang w:val="es-419"/>
+        </w:rPr>
+      </w:pPr>
+    </w:p>
+    <w:p>
+      <w:pPr>
         <w:pStyle w:val="ListParagraph"/>
         <w:numPr>
           <w:ilvl w:val="0"/>
@@ -221,6 +336,173 @@
     </w:p>
     <w:p>
       <w:pPr>
+        <w:spacing w:after="0"/>
+        <w:jc w:val="both"/>
+        <w:rPr>
+          <w:rFonts w:ascii="Dax-Regular" w:hAnsi="Dax-Regular"/>
+          <w:lang w:val="es-419"/>
+        </w:rPr>
+      </w:pPr>
+      <w:r>
+        <w:rPr>
+          <w:rFonts w:ascii="Dax-Regular" w:hAnsi="Dax-Regular"/>
+          <w:lang w:val="es-419"/>
+        </w:rPr>
+        <w:t>Las funciones que comunican al view.py y el model.py se encuentran en el archivo controller.py y se llaman:</w:t>
+      </w:r>
+    </w:p>
+    <w:p>
+      <w:pPr>
+        <w:pStyle w:val="ListParagraph"/>
+        <w:numPr>
+          <w:ilvl w:val="0"/>
+          <w:numId w:val="2"/>
+        </w:numPr>
+        <w:spacing w:after="0"/>
+        <w:jc w:val="both"/>
+        <w:rPr>
+          <w:rFonts w:ascii="Dax-Regular" w:hAnsi="Dax-Regular"/>
+          <w:lang w:val="es-419"/>
+        </w:rPr>
+      </w:pPr>
+      <w:r>
+        <w:rPr>
+          <w:rFonts w:ascii="Dax-Regular" w:hAnsi="Dax-Regular"/>
+          <w:lang w:val="es-419"/>
+        </w:rPr>
+        <w:t>initCatalog</w:t>
+      </w:r>
+      <w:r>
+        <w:rPr>
+          <w:rFonts w:ascii="Dax-Regular" w:hAnsi="Dax-Regular"/>
+        </w:rPr>
+        <w:t>()</w:t>
+      </w:r>
+    </w:p>
+    <w:p>
+      <w:pPr>
+        <w:pStyle w:val="ListParagraph"/>
+        <w:numPr>
+          <w:ilvl w:val="0"/>
+          <w:numId w:val="2"/>
+        </w:numPr>
+        <w:spacing w:after="0"/>
+        <w:jc w:val="both"/>
+        <w:rPr>
+          <w:rFonts w:ascii="Dax-Regular" w:hAnsi="Dax-Regular"/>
+          <w:lang w:val="es-419"/>
+        </w:rPr>
+      </w:pPr>
+      <w:r>
+        <w:rPr>
+          <w:rFonts w:ascii="Dax-Regular" w:hAnsi="Dax-Regular"/>
+          <w:lang w:val="es-419"/>
+        </w:rPr>
+        <w:t>loadData</w:t>
+      </w:r>
+      <w:r>
+        <w:rPr>
+          <w:rFonts w:ascii="Dax-Regular" w:hAnsi="Dax-Regular"/>
+        </w:rPr>
+        <w:t>()</w:t>
+      </w:r>
+    </w:p>
+    <w:p>
+      <w:pPr>
+        <w:pStyle w:val="ListParagraph"/>
+        <w:numPr>
+          <w:ilvl w:val="0"/>
+          <w:numId w:val="2"/>
+        </w:numPr>
+        <w:spacing w:after="0"/>
+        <w:jc w:val="both"/>
+        <w:rPr>
+          <w:rFonts w:ascii="Dax-Regular" w:hAnsi="Dax-Regular"/>
+          <w:lang w:val="es-419"/>
+        </w:rPr>
+      </w:pPr>
+      <w:r>
+        <w:rPr>
+          <w:rFonts w:ascii="Dax-Regular" w:hAnsi="Dax-Regular"/>
+          <w:lang w:val="es-419"/>
+        </w:rPr>
+        <w:t>getBestBooks</w:t>
+      </w:r>
+      <w:r>
+        <w:rPr>
+          <w:rFonts w:ascii="Dax-Regular" w:hAnsi="Dax-Regular"/>
+        </w:rPr>
+        <w:t>()</w:t>
+      </w:r>
+    </w:p>
+    <w:p>
+      <w:pPr>
+        <w:pStyle w:val="ListParagraph"/>
+        <w:numPr>
+          <w:ilvl w:val="0"/>
+          <w:numId w:val="2"/>
+        </w:numPr>
+        <w:spacing w:after="0"/>
+        <w:jc w:val="both"/>
+        <w:rPr>
+          <w:rFonts w:ascii="Dax-Regular" w:hAnsi="Dax-Regular"/>
+          <w:lang w:val="es-419"/>
+        </w:rPr>
+      </w:pPr>
+      <w:r>
+        <w:rPr>
+          <w:rFonts w:ascii="Dax-Regular" w:hAnsi="Dax-Regular"/>
+          <w:lang w:val="es-419"/>
+        </w:rPr>
+        <w:t>getBooksByAuthor</w:t>
+      </w:r>
+      <w:r>
+        <w:rPr>
+          <w:rFonts w:ascii="Dax-Regular" w:hAnsi="Dax-Regular"/>
+        </w:rPr>
+        <w:t>()</w:t>
+      </w:r>
+    </w:p>
+    <w:p>
+      <w:pPr>
+        <w:pStyle w:val="ListParagraph"/>
+        <w:numPr>
+          <w:ilvl w:val="0"/>
+          <w:numId w:val="2"/>
+        </w:numPr>
+        <w:spacing w:after="0"/>
+        <w:jc w:val="both"/>
+        <w:rPr>
+          <w:rFonts w:ascii="Dax-Regular" w:hAnsi="Dax-Regular"/>
+          <w:lang w:val="es-419"/>
+        </w:rPr>
+      </w:pPr>
+      <w:r>
+        <w:rPr>
+          <w:rFonts w:ascii="Dax-Regular" w:hAnsi="Dax-Regular"/>
+          <w:lang w:val="es-419"/>
+        </w:rPr>
+        <w:t>countBooksByTag</w:t>
+      </w:r>
+      <w:r>
+        <w:rPr>
+          <w:rFonts w:ascii="Dax-Regular" w:hAnsi="Dax-Regular"/>
+        </w:rPr>
+        <w:t>()</w:t>
+      </w:r>
+    </w:p>
+    <w:p>
+      <w:pPr>
+        <w:spacing w:after="0"/>
+        <w:jc w:val="both"/>
+        <w:rPr>
+          <w:rFonts w:ascii="Dax-Regular" w:hAnsi="Dax-Regular"/>
+          <w:lang w:val="es-419"/>
+        </w:rPr>
+      </w:pPr>
+    </w:p>
+    <w:p>
+      <w:pPr>
         <w:pStyle w:val="ListParagraph"/>
         <w:numPr>
           <w:ilvl w:val="0"/>
@@ -242,6 +524,43 @@
     </w:p>
     <w:p>
       <w:pPr>
+        <w:jc w:val="both"/>
+        <w:rPr>
+          <w:rFonts w:ascii="Dax-Regular" w:hAnsi="Dax-Regular"/>
+          <w:lang w:val="es-419"/>
+        </w:rPr>
+      </w:pPr>
+      <w:r>
+        <w:rPr>
+          <w:rFonts w:ascii="Dax-Regular" w:hAnsi="Dax-Regular"/>
+          <w:lang w:val="es-419"/>
+        </w:rPr>
+        <w:t xml:space="preserve">En el archivo </w:t>
+      </w:r>
+      <w:r>
+        <w:rPr>
+          <w:rFonts w:ascii="Dax-Regular" w:hAnsi="Dax-Regular"/>
+          <w:lang w:val="es-419"/>
+        </w:rPr>
+        <w:t>list.py, se crea una lista nueva de tipo TAD List con la función newList</w:t>
+      </w:r>
+      <w:r>
+        <w:rPr>
+          <w:rFonts w:ascii="Dax-Regular" w:hAnsi="Dax-Regular"/>
+          <w:lang w:val="es-419"/>
+        </w:rPr>
+        <w:t>()</w:t>
+      </w:r>
+      <w:r>
+        <w:rPr>
+          <w:rFonts w:ascii="Dax-Regular" w:hAnsi="Dax-Regular"/>
+          <w:lang w:val="es-419"/>
+        </w:rPr>
+        <w:t>. Esta función crea una lista vacía.</w:t>
+      </w:r>
+    </w:p>
+    <w:p>
+      <w:pPr>
         <w:pStyle w:val="ListParagraph"/>
         <w:numPr>
           <w:ilvl w:val="0"/>
@@ -295,6 +614,57 @@
     </w:p>
     <w:p>
       <w:pPr>
+        <w:jc w:val="both"/>
+        <w:rPr>
+          <w:rFonts w:ascii="Dax-Regular" w:hAnsi="Dax-Regular"/>
+          <w:lang w:val="es-419"/>
+        </w:rPr>
+      </w:pPr>
+      <w:r>
+        <w:rPr>
+          <w:rFonts w:ascii="Dax-Regular" w:hAnsi="Dax-Regular"/>
+          <w:lang w:val="es-419"/>
+        </w:rPr>
+        <w:t>El parámetro cmpfunction</w:t>
+      </w:r>
+      <w:r>
+        <w:rPr>
+          <w:rFonts w:ascii="Dax-Regular" w:hAnsi="Dax-Regular"/>
+          <w:lang w:val="es-CO"/>
+        </w:rPr>
+        <w:t>=None</w:t>
+      </w:r>
+      <w:r>
+        <w:rPr>
+          <w:rFonts w:ascii="Dax-Regular" w:hAnsi="Dax-Regular"/>
+          <w:lang w:val="es-419"/>
+        </w:rPr>
+        <w:t xml:space="preserve"> en la función newList()</w:t>
+      </w:r>
+      <w:r>
+        <w:rPr>
+          <w:rFonts w:ascii="Dax-Regular" w:hAnsi="Dax-Regular"/>
+          <w:lang w:val="es-419"/>
+        </w:rPr>
+        <w:t xml:space="preserve"> provee</w:t>
+      </w:r>
+      <w:r>
+        <w:rPr>
+          <w:rFonts w:ascii="Dax-Regular" w:hAnsi="Dax-Regular"/>
+          <w:lang w:val="es-419"/>
+        </w:rPr>
+        <w:t xml:space="preserve"> una función que permite comparar los elementos de la lista que se crea por medio de la función elegida. Tiene como valor</w:t>
+      </w:r>
+      <w:r>
+        <w:rPr>
+          <w:rFonts w:ascii="Dax-Regular" w:hAnsi="Dax-Regular"/>
+          <w:lang w:val="es-419"/>
+        </w:rPr>
+        <w:t xml:space="preserve"> por defecto None, es decir, ninguna función.</w:t>
+      </w:r>
+    </w:p>
+    <w:p>
+      <w:pPr>
         <w:pStyle w:val="ListParagraph"/>
         <w:numPr>
           <w:ilvl w:val="0"/>
@@ -332,6 +702,57 @@
     </w:p>
     <w:p>
       <w:pPr>
+        <w:jc w:val="both"/>
+        <w:rPr>
+          <w:rFonts w:ascii="Dax-Regular" w:hAnsi="Dax-Regular"/>
+          <w:lang w:val="es-CO"/>
+        </w:rPr>
+      </w:pPr>
+      <w:r>
+        <w:rPr>
+          <w:rFonts w:ascii="Dax-Regular" w:hAnsi="Dax-Regular"/>
+          <w:lang w:val="es-419"/>
+        </w:rPr>
+        <w:t>La función addLast</w:t>
+      </w:r>
+      <w:r>
+        <w:rPr>
+          <w:rFonts w:ascii="Dax-Regular" w:hAnsi="Dax-Regular"/>
+          <w:lang w:val="es-CO"/>
+        </w:rPr>
+        <w:t>()</w:t>
+      </w:r>
+      <w:r>
+        <w:rPr>
+          <w:rFonts w:ascii="Dax-Regular" w:hAnsi="Dax-Regular"/>
+          <w:lang w:val="es-CO"/>
+        </w:rPr>
+        <w:t xml:space="preserve"> agrega u</w:t>
+      </w:r>
+      <w:r>
+        <w:rPr>
+          <w:rFonts w:ascii="Dax-Regular" w:hAnsi="Dax-Regular"/>
+          <w:lang w:val="es-CO"/>
+        </w:rPr>
+        <w:t xml:space="preserve">n elemento </w:t>
+      </w:r>
+      <w:r>
+        <w:rPr>
+          <w:rFonts w:ascii="Dax-Regular" w:hAnsi="Dax-Regular"/>
+          <w:lang w:val="es-CO"/>
+        </w:rPr>
+        <w:t xml:space="preserve">en la útlima posición de la lista. Tanto la lista como el elemento deben entrar como </w:t>
+      </w:r>
+      <w:r>
+        <w:rPr>
+          <w:rFonts w:ascii="Dax-Regular" w:hAnsi="Dax-Regular"/>
+          <w:lang w:val="es-CO"/>
+        </w:rPr>
+        <w:t>parámetros de la función.</w:t>
+      </w:r>
+    </w:p>
+    <w:p>
+      <w:pPr>
         <w:pStyle w:val="ListParagraph"/>
         <w:numPr>
           <w:ilvl w:val="0"/>
@@ -369,6 +790,36 @@
     </w:p>
     <w:p>
       <w:pPr>
+        <w:jc w:val="both"/>
+        <w:rPr>
+          <w:rFonts w:ascii="Dax-Regular" w:hAnsi="Dax-Regular"/>
+          <w:lang w:val="es-419"/>
+        </w:rPr>
+      </w:pPr>
+      <w:r>
+        <w:rPr>
+          <w:rFonts w:ascii="Dax-Regular" w:hAnsi="Dax-Regular"/>
+          <w:lang w:val="es-419"/>
+        </w:rPr>
+        <w:t xml:space="preserve">La función getElement() </w:t>
+      </w:r>
+      <w:r>
+        <w:rPr>
+          <w:rFonts w:ascii="Dax-Regular" w:hAnsi="Dax-Regular"/>
+          <w:lang w:val="es-419"/>
+        </w:rPr>
+        <w:t>retorna un elemento en una posición específica de un lista. Tanto la lista como la posición</w:t>
+      </w:r>
+      <w:r>
+        <w:rPr>
+          <w:rFonts w:ascii="Dax-Regular" w:hAnsi="Dax-Regular"/>
+          <w:lang w:val="es-419"/>
+        </w:rPr>
+        <w:t xml:space="preserve"> son parámetros que necesita la función para retornar el elemento.</w:t>
+      </w:r>
+    </w:p>
+    <w:p>
+      <w:pPr>
         <w:pStyle w:val="ListParagraph"/>
         <w:numPr>
           <w:ilvl w:val="0"/>
@@ -406,6 +857,36 @@
     </w:p>
     <w:p>
       <w:pPr>
+        <w:jc w:val="both"/>
+        <w:rPr>
+          <w:rFonts w:ascii="Dax-Regular" w:hAnsi="Dax-Regular"/>
+          <w:lang w:val="es-419"/>
+        </w:rPr>
+      </w:pPr>
+      <w:r>
+        <w:rPr>
+          <w:rFonts w:ascii="Dax-Regular" w:hAnsi="Dax-Regular"/>
+          <w:lang w:val="es-419"/>
+        </w:rPr>
+        <w:t xml:space="preserve">La función subList() retorna una sublista </w:t>
+      </w:r>
+      <w:r>
+        <w:rPr>
+          <w:rFonts w:ascii="Dax-Regular" w:hAnsi="Dax-Regular"/>
+          <w:lang w:val="es-419"/>
+        </w:rPr>
+        <w:t>que contiene ciertos elementos que son determinados por una posición y longitud de elementos que entran como parámetros</w:t>
+      </w:r>
+      <w:r>
+        <w:rPr>
+          <w:rFonts w:ascii="Dax-Regular" w:hAnsi="Dax-Regular"/>
+          <w:lang w:val="es-419"/>
+        </w:rPr>
+        <w:t>. Retorna la sublista.</w:t>
+      </w:r>
+    </w:p>
+    <w:p>
+      <w:pPr>
         <w:pStyle w:val="ListParagraph"/>
         <w:numPr>
           <w:ilvl w:val="0"/>
@@ -422,6 +903,7 @@
           <w:rFonts w:ascii="Dax-Regular" w:hAnsi="Dax-Regular"/>
           <w:lang w:val="es-419"/>
         </w:rPr>
+        <w:lastRenderedPageBreak/>
         <w:t xml:space="preserve">¿Observó algún cambio en el comportamiento del programa al cambiar la implementación del parámetro </w:t>
       </w:r>
       <w:r>
@@ -477,6 +959,119 @@
 <file path=word/numbering.xml><?xml version="1.0" encoding="utf-8"?>
 <w:numbering xmlns:wpc="http://schemas.microsoft.com/office/word/2010/wordprocessingCanvas" xmlns:cx="http://schemas.microsoft.com/office/drawing/2014/chartex" xmlns:cx1="http://schemas.microsoft.com/office/drawing/2015/9/8/chartex" xmlns:cx2="http://schemas.microsoft.com/office/drawing/2015/10/21/chartex" xmlns:cx3="http://schemas.microsoft.com/office/drawing/2016/5/9/chartex" xmlns:cx4="http://schemas.microsoft.com/office/drawing/2016/5/10/chartex" xmlns:cx5="http://schemas.microsoft.com/office/drawing/2016/5/11/chartex" xmlns:cx6="http://schemas.microsoft.com/office/drawing/2016/5/12/chartex" xmlns:cx7="http://schemas.microsoft.com/office/drawing/2016/5/13/chartex" xmlns:cx8="http://schemas.microsoft.com/office/drawing/2016/5/14/chartex" xmlns:mc="http://schemas.openxmlformats.org/markup-compatibility/2006" xmlns:aink="http://schemas.microsoft.com/office/drawing/2016/ink" xmlns:am3d="http://schemas.microsoft.com/office/drawing/2017/model3d" xmlns:o="urn:schemas-microsoft-com:office:office" xmlns:r="http://schemas.openxmlformats.org/officeDocument/2006/relationships" xmlns:m="http://schemas.openxmlformats.org/officeDocument/2006/math" xmlns:v="urn:schemas-microsoft-com:vml" xmlns:wp14="http://schemas.microsoft.com/office/word/2010/wordprocessingDrawing" xmlns:wp="http://schemas.openxmlformats.org/drawingml/2006/wordprocessingDrawing" xmlns:w10="urn:schemas-microsoft-com:office:word" xmlns:w="http://schemas.openxmlformats.org/wordprocessingml/2006/main" xmlns:w14="http://schemas.microsoft.com/office/word/2010/wordml" xmlns:w15="http://schemas.microsoft.com/office/word/2012/wordml" xmlns:w16cex="http://schemas.microsoft.com/office/word/2018/wordml/cex" xmlns:w16cid="http://schemas.microsoft.com/office/word/2016/wordml/cid" xmlns:w16="http://schemas.microsoft.com/office/word/2018/wordml" xmlns:w16se="http://schemas.microsoft.com/office/word/2015/wordml/symex" xmlns:wpg="http://schemas.microsoft.com/office/word/2010/wordprocessingGroup" xmlns:wpi="http://schemas.microsoft.com/office/word/2010/wordprocessingInk" xmlns:wne="http://schemas.microsoft.com/office/word/2006/wordml" xmlns:wps="http://schemas.microsoft.com/office/word/2010/wordprocessingShape" mc:Ignorable="w14 w15 w16se w16cid w16 w16cex wp14">
   <w:abstractNum w:abstractNumId="0" w15:restartNumberingAfterBreak="0">
+    <w:nsid w:val="302B2E1A"/>
+    <w:multiLevelType w:val="hybridMultilevel"/>
+    <w:tmpl w:val="C53C2F00"/>
+    <w:lvl w:ilvl="0" w:tplc="240A0001">
+      <w:start w:val="1"/>
+      <w:numFmt w:val="bullet"/>
+      <w:lvlText w:val=""/>
+      <w:lvlJc w:val="left"/>
+      <w:pPr>
+        <w:ind w:left="720" w:hanging="360"/>
+      </w:pPr>
+      <w:rPr>
+        <w:rFonts w:ascii="Symbol" w:hAnsi="Symbol" w:hint="default"/>
+      </w:rPr>
+    </w:lvl>
+    <w:lvl w:ilvl="1" w:tplc="240A0003" w:tentative="1">
+      <w:start w:val="1"/>
+      <w:numFmt w:val="bullet"/>
+      <w:lvlText w:val="o"/>
+      <w:lvlJc w:val="left"/>
+      <w:pPr>
+        <w:ind w:left="1440" w:hanging="360"/>
+      </w:pPr>
+      <w:rPr>
+        <w:rFonts w:ascii="Courier New" w:hAnsi="Courier New" w:cs="Courier New" w:hint="default"/>
+      </w:rPr>
+    </w:lvl>
+    <w:lvl w:ilvl="2" w:tplc="240A0005" w:tentative="1">
+      <w:start w:val="1"/>
+      <w:numFmt w:val="bullet"/>
+      <w:lvlText w:val=""/>
+      <w:lvlJc w:val="left"/>
+      <w:pPr>
+        <w:ind w:left="2160" w:hanging="360"/>
+      </w:pPr>
+      <w:rPr>
+        <w:rFonts w:ascii="Wingdings" w:hAnsi="Wingdings" w:hint="default"/>
+      </w:rPr>
+    </w:lvl>
+    <w:lvl w:ilvl="3" w:tplc="240A0001" w:tentative="1">
+      <w:start w:val="1"/>
+      <w:numFmt w:val="bullet"/>
+      <w:lvlText w:val=""/>
+      <w:lvlJc w:val="left"/>
+      <w:pPr>
+        <w:ind w:left="2880" w:hanging="360"/>
+      </w:pPr>
+      <w:rPr>
+        <w:rFonts w:ascii="Symbol" w:hAnsi="Symbol" w:hint="default"/>
+      </w:rPr>
+    </w:lvl>
+    <w:lvl w:ilvl="4" w:tplc="240A0003" w:tentative="1">
+      <w:start w:val="1"/>
+      <w:numFmt w:val="bullet"/>
+      <w:lvlText w:val="o"/>
+      <w:lvlJc w:val="left"/>
+      <w:pPr>
+        <w:ind w:left="3600" w:hanging="360"/>
+      </w:pPr>
+      <w:rPr>
+        <w:rFonts w:ascii="Courier New" w:hAnsi="Courier New" w:cs="Courier New" w:hint="default"/>
+      </w:rPr>
+    </w:lvl>
+    <w:lvl w:ilvl="5" w:tplc="240A0005" w:tentative="1">
+      <w:start w:val="1"/>
+      <w:numFmt w:val="bullet"/>
+      <w:lvlText w:val=""/>
+      <w:lvlJc w:val="left"/>
+      <w:pPr>
+        <w:ind w:left="4320" w:hanging="360"/>
+      </w:pPr>
+      <w:rPr>
+        <w:rFonts w:ascii="Wingdings" w:hAnsi="Wingdings" w:hint="default"/>
+      </w:rPr>
+    </w:lvl>
+    <w:lvl w:ilvl="6" w:tplc="240A0001" w:tentative="1">
+      <w:start w:val="1"/>
+      <w:numFmt w:val="bullet"/>
+      <w:lvlText w:val=""/>
+      <w:lvlJc w:val="left"/>
+      <w:pPr>
+        <w:ind w:left="5040" w:hanging="360"/>
+      </w:pPr>
+      <w:rPr>
+        <w:rFonts w:ascii="Symbol" w:hAnsi="Symbol" w:hint="default"/>
+      </w:rPr>
+    </w:lvl>
+    <w:lvl w:ilvl="7" w:tplc="240A0003" w:tentative="1">
+      <w:start w:val="1"/>
+      <w:numFmt w:val="bullet"/>
+      <w:lvlText w:val="o"/>
+      <w:lvlJc w:val="left"/>
+      <w:pPr>
+        <w:ind w:left="5760" w:hanging="360"/>
+      </w:pPr>
+      <w:rPr>
+        <w:rFonts w:ascii="Courier New" w:hAnsi="Courier New" w:cs="Courier New" w:hint="default"/>
+      </w:rPr>
+    </w:lvl>
+    <w:lvl w:ilvl="8" w:tplc="240A0005" w:tentative="1">
+      <w:start w:val="1"/>
+      <w:numFmt w:val="bullet"/>
+      <w:lvlText w:val=""/>
+      <w:lvlJc w:val="left"/>
+      <w:pPr>
+        <w:ind w:left="6480" w:hanging="360"/>
+      </w:pPr>
+      <w:rPr>
+        <w:rFonts w:ascii="Wingdings" w:hAnsi="Wingdings" w:hint="default"/>
+      </w:rPr>
+    </w:lvl>
+  </w:abstractNum>
+  <w:abstractNum w:abstractNumId="1" w15:restartNumberingAfterBreak="0">
     <w:nsid w:val="446D4DDB"/>
     <w:multiLevelType w:val="multilevel"/>
     <w:tmpl w:val="0409001D"/>
@@ -590,6 +1185,9 @@
     </w:lvl>
   </w:abstractNum>
   <w:num w:numId="1">
+    <w:abstractNumId w:val="1"/>
+  </w:num>
+  <w:num w:numId="2">
     <w:abstractNumId w:val="0"/>
   </w:num>
 </w:numbering>

</xml_diff>